<commit_message>
additional edit answer docs
</commit_message>
<xml_diff>
--- a/send/5810502300_5810504485_answer.docx
+++ b/send/5810502300_5810504485_answer.docx
@@ -208,13 +208,12 @@
             <w:hyperlink r:id="rId6" w:history="1">
               <w:r>
                 <w:rPr>
+                  <w:rStyle w:val="Hyperlink"/>
                   <w:rFonts w:ascii="TH Sarabun New" w:eastAsia="Times New Roman" w:hAnsi="TH Sarabun New" w:cs="TH Sarabun New"/>
-                  <w:color w:val="0563C1"/>
                   <w:sz w:val="32"/>
                   <w:szCs w:val="32"/>
-                  <w:u w:val="single"/>
                 </w:rPr>
-                <w:t>https://jsfiddle.net/ammyblabla/a41es3t9/10/</w:t>
+                <w:t>https://jsfiddle.net/ammyblabla/a41es3t9/19/</w:t>
               </w:r>
             </w:hyperlink>
           </w:p>
@@ -244,7 +243,27 @@
                 <w:szCs w:val="32"/>
                 <w:cs/>
               </w:rPr>
-              <w:t>ภาคเหนือ และภาคใต้</w:t>
+              <w:t xml:space="preserve">ภาคเหนือ </w:t>
+            </w:r>
+            <w:r>
+              <w:rPr>
+                <w:rFonts w:ascii="TH Sarabun New" w:eastAsia="Times New Roman" w:hAnsi="TH Sarabun New" w:cs="TH Sarabun New" w:hint="cs"/>
+                <w:color w:val="000000"/>
+                <w:sz w:val="32"/>
+                <w:szCs w:val="32"/>
+                <w:cs/>
+              </w:rPr>
+              <w:t xml:space="preserve">ภาคกลาง </w:t>
+            </w:r>
+            <w:r>
+              <w:rPr>
+                <w:rFonts w:ascii="TH Sarabun New" w:eastAsia="Times New Roman" w:hAnsi="TH Sarabun New" w:cs="TH Sarabun New"/>
+                <w:color w:val="000000"/>
+                <w:sz w:val="32"/>
+                <w:szCs w:val="32"/>
+                <w:cs/>
+              </w:rPr>
+              <w:t>และภาคใต้</w:t>
             </w:r>
           </w:p>
         </w:tc>
@@ -311,6 +330,16 @@
                 <w:t>https://jsfiddle.net/ammyblabla/9h55gea8/</w:t>
               </w:r>
             </w:hyperlink>
+            <w:r>
+              <w:rPr>
+                <w:rFonts w:ascii="TH Sarabun New" w:eastAsia="Times New Roman" w:hAnsi="TH Sarabun New" w:cs="TH Sarabun New"/>
+                <w:color w:val="0563C1"/>
+                <w:sz w:val="32"/>
+                <w:szCs w:val="32"/>
+                <w:u w:val="single"/>
+              </w:rPr>
+              <w:t>11</w:t>
+            </w:r>
           </w:p>
         </w:tc>
         <w:tc>
@@ -347,16 +376,66 @@
                 <w:szCs w:val="32"/>
                 <w:cs/>
               </w:rPr>
-              <w:t xml:space="preserve">ภาคกลาง เกิดขึ้นปี </w:t>
-            </w:r>
-            <w:r>
-              <w:rPr>
-                <w:rFonts w:ascii="TH Sarabun New" w:eastAsia="Times New Roman" w:hAnsi="TH Sarabun New" w:cs="TH Sarabun New"/>
-                <w:color w:val="000000"/>
-                <w:sz w:val="32"/>
-                <w:szCs w:val="32"/>
-              </w:rPr>
-              <w:t>2550, 2552, 2554, 2556, 2558</w:t>
+              <w:t>ภาค</w:t>
+            </w:r>
+            <w:r>
+              <w:rPr>
+                <w:rFonts w:ascii="TH Sarabun New" w:eastAsia="Times New Roman" w:hAnsi="TH Sarabun New" w:cs="TH Sarabun New" w:hint="cs"/>
+                <w:color w:val="000000"/>
+                <w:sz w:val="32"/>
+                <w:szCs w:val="32"/>
+                <w:cs/>
+              </w:rPr>
+              <w:t>ใต้</w:t>
+            </w:r>
+            <w:r>
+              <w:rPr>
+                <w:rFonts w:ascii="TH Sarabun New" w:eastAsia="Times New Roman" w:hAnsi="TH Sarabun New" w:cs="TH Sarabun New"/>
+                <w:color w:val="000000"/>
+                <w:sz w:val="32"/>
+                <w:szCs w:val="32"/>
+                <w:cs/>
+              </w:rPr>
+              <w:t xml:space="preserve"> เกิดขึ้นปี </w:t>
+            </w:r>
+            <w:r>
+              <w:rPr>
+                <w:rFonts w:ascii="TH Sarabun New" w:eastAsia="Times New Roman" w:hAnsi="TH Sarabun New" w:cs="TH Sarabun New"/>
+                <w:color w:val="000000"/>
+                <w:sz w:val="32"/>
+                <w:szCs w:val="32"/>
+              </w:rPr>
+              <w:t>2550, 2552, 2554, 2556</w:t>
+            </w:r>
+          </w:p>
+          <w:p>
+            <w:pPr>
+              <w:spacing w:after="0" w:line="240" w:lineRule="auto"/>
+              <w:rPr>
+                <w:rFonts w:ascii="TH Sarabun New" w:eastAsia="Times New Roman" w:hAnsi="TH Sarabun New" w:cs="TH Sarabun New" w:hint="cs"/>
+                <w:color w:val="000000"/>
+                <w:sz w:val="32"/>
+                <w:szCs w:val="32"/>
+              </w:rPr>
+            </w:pPr>
+            <w:r>
+              <w:rPr>
+                <w:rFonts w:ascii="TH Sarabun New" w:eastAsia="Times New Roman" w:hAnsi="TH Sarabun New" w:cs="TH Sarabun New"/>
+                <w:color w:val="000000"/>
+                <w:sz w:val="32"/>
+                <w:szCs w:val="32"/>
+                <w:cs/>
+              </w:rPr>
+              <w:t>ภาคกลาง เกิดขึ้นปี</w:t>
+            </w:r>
+            <w:r>
+              <w:rPr>
+                <w:rFonts w:ascii="TH Sarabun New" w:eastAsia="Times New Roman" w:hAnsi="TH Sarabun New" w:cs="TH Sarabun New"/>
+                <w:color w:val="000000"/>
+                <w:sz w:val="32"/>
+                <w:szCs w:val="32"/>
+              </w:rPr>
+              <w:t xml:space="preserve"> 2558</w:t>
             </w:r>
             <w:r>
               <w:rPr>
@@ -385,7 +464,86 @@
                 <w:sz w:val="32"/>
                 <w:szCs w:val="32"/>
               </w:rPr>
-              <w:t>2550, 2552, 2554, 2556, 2558</w:t>
+              <w:t>2552, 2554</w:t>
+            </w:r>
+            <w:r>
+              <w:rPr>
+                <w:rFonts w:ascii="TH Sarabun New" w:eastAsia="Times New Roman" w:hAnsi="TH Sarabun New" w:cs="TH Sarabun New"/>
+                <w:color w:val="000000"/>
+                <w:sz w:val="32"/>
+                <w:szCs w:val="32"/>
+              </w:rPr>
+              <w:t>, 2558</w:t>
+            </w:r>
+          </w:p>
+          <w:p>
+            <w:pPr>
+              <w:spacing w:after="0" w:line="240" w:lineRule="auto"/>
+              <w:rPr>
+                <w:rFonts w:ascii="TH Sarabun New" w:eastAsia="Times New Roman" w:hAnsi="TH Sarabun New" w:cs="TH Sarabun New" w:hint="cs"/>
+                <w:color w:val="000000"/>
+                <w:sz w:val="32"/>
+                <w:szCs w:val="32"/>
+              </w:rPr>
+            </w:pPr>
+            <w:r>
+              <w:rPr>
+                <w:rFonts w:ascii="TH Sarabun New" w:eastAsia="Times New Roman" w:hAnsi="TH Sarabun New" w:cs="TH Sarabun New"/>
+                <w:color w:val="000000"/>
+                <w:sz w:val="32"/>
+                <w:szCs w:val="32"/>
+                <w:cs/>
+              </w:rPr>
+              <w:t>ภาค</w:t>
+            </w:r>
+            <w:r>
+              <w:rPr>
+                <w:rFonts w:ascii="TH Sarabun New" w:eastAsia="Times New Roman" w:hAnsi="TH Sarabun New" w:cs="TH Sarabun New" w:hint="cs"/>
+                <w:color w:val="000000"/>
+                <w:sz w:val="32"/>
+                <w:szCs w:val="32"/>
+                <w:cs/>
+              </w:rPr>
+              <w:t>ตะวันออกเฉียงเหนือ</w:t>
+            </w:r>
+            <w:r>
+              <w:rPr>
+                <w:rFonts w:ascii="TH Sarabun New" w:eastAsia="Times New Roman" w:hAnsi="TH Sarabun New" w:cs="TH Sarabun New"/>
+                <w:color w:val="000000"/>
+                <w:sz w:val="32"/>
+                <w:szCs w:val="32"/>
+                <w:cs/>
+              </w:rPr>
+              <w:t xml:space="preserve"> เกิดขึ้นปี </w:t>
+            </w:r>
+            <w:r>
+              <w:rPr>
+                <w:rFonts w:ascii="TH Sarabun New" w:eastAsia="Times New Roman" w:hAnsi="TH Sarabun New" w:cs="TH Sarabun New"/>
+                <w:color w:val="000000"/>
+                <w:sz w:val="32"/>
+                <w:szCs w:val="32"/>
+              </w:rPr>
+              <w:t>2550</w:t>
+            </w:r>
+            <w:r>
+              <w:rPr>
+                <w:rFonts w:ascii="TH Sarabun New" w:eastAsia="Times New Roman" w:hAnsi="TH Sarabun New" w:cs="TH Sarabun New"/>
+                <w:color w:val="000000"/>
+                <w:sz w:val="32"/>
+                <w:szCs w:val="32"/>
+              </w:rPr>
+              <w:t>,</w:t>
+            </w:r>
+            <w:bookmarkStart w:id="0" w:name="_GoBack"/>
+            <w:bookmarkEnd w:id="0"/>
+            <w:r>
+              <w:rPr>
+                <w:rFonts w:ascii="TH Sarabun New" w:eastAsia="Times New Roman" w:hAnsi="TH Sarabun New" w:cs="TH Sarabun New"/>
+                <w:color w:val="000000"/>
+                <w:sz w:val="32"/>
+                <w:szCs w:val="32"/>
+              </w:rPr>
+              <w:t xml:space="preserve"> 2556</w:t>
             </w:r>
           </w:p>
         </w:tc>
@@ -602,7 +760,7 @@
             <w:pPr>
               <w:spacing w:after="0" w:line="240" w:lineRule="auto"/>
               <w:rPr>
-                <w:rFonts w:ascii="TH Sarabun New" w:eastAsia="Times New Roman" w:hAnsi="TH Sarabun New" w:cs="TH Sarabun New" w:hint="cs"/>
+                <w:rFonts w:ascii="TH Sarabun New" w:eastAsia="Times New Roman" w:hAnsi="TH Sarabun New" w:cs="TH Sarabun New"/>
                 <w:sz w:val="32"/>
                 <w:szCs w:val="32"/>
                 <w:cs/>
@@ -694,7 +852,7 @@
             <w:pPr>
               <w:spacing w:after="0" w:line="240" w:lineRule="auto"/>
               <w:rPr>
-                <w:rFonts w:ascii="TH Sarabun New" w:eastAsia="Times New Roman" w:hAnsi="TH Sarabun New" w:cs="TH Sarabun New" w:hint="cs"/>
+                <w:rFonts w:ascii="TH Sarabun New" w:eastAsia="Times New Roman" w:hAnsi="TH Sarabun New" w:cs="TH Sarabun New"/>
                 <w:sz w:val="32"/>
                 <w:szCs w:val="32"/>
                 <w:cs/>
@@ -919,7 +1077,7 @@
             <w:pPr>
               <w:spacing w:after="0" w:line="240" w:lineRule="auto"/>
               <w:rPr>
-                <w:rFonts w:ascii="TH Sarabun New" w:eastAsia="Times New Roman" w:hAnsi="TH Sarabun New" w:cs="TH Sarabun New" w:hint="cs"/>
+                <w:rFonts w:ascii="TH Sarabun New" w:eastAsia="Times New Roman" w:hAnsi="TH Sarabun New" w:cs="TH Sarabun New"/>
                 <w:sz w:val="32"/>
                 <w:szCs w:val="32"/>
                 <w:cs/>
@@ -1098,7 +1256,6 @@
       </w:rPr>
       <w:br/>
     </w:r>
-    <w:bookmarkStart w:id="0" w:name="_GoBack"/>
     <w:r>
       <w:rPr>
         <w:rFonts w:ascii="TH Sarabun New" w:hAnsi="TH Sarabun New" w:cs="TH Sarabun New" w:hint="cs"/>
@@ -1124,7 +1281,6 @@
       </w:rPr>
       <w:t>85</w:t>
     </w:r>
-    <w:bookmarkEnd w:id="0"/>
   </w:p>
 </w:hdr>
 </file>
@@ -1568,7 +1724,6 @@
     <w:name w:val="Hyperlink"/>
     <w:basedOn w:val="DefaultParagraphFont"/>
     <w:uiPriority w:val="99"/>
-    <w:semiHidden/>
     <w:unhideWhenUsed/>
     <w:rsid w:val="007D000F"/>
     <w:rPr>
@@ -1619,6 +1774,18 @@
     <w:link w:val="Footer"/>
     <w:uiPriority w:val="99"/>
     <w:rsid w:val="007D000F"/>
+  </w:style>
+  <w:style w:type="character" w:styleId="UnresolvedMention">
+    <w:name w:val="Unresolved Mention"/>
+    <w:basedOn w:val="DefaultParagraphFont"/>
+    <w:uiPriority w:val="99"/>
+    <w:semiHidden/>
+    <w:unhideWhenUsed/>
+    <w:rsid w:val="00916B63"/>
+    <w:rPr>
+      <w:color w:val="808080"/>
+      <w:shd w:val="clear" w:color="auto" w:fill="E6E6E6"/>
+    </w:rPr>
   </w:style>
 </w:styles>
 </file>

</xml_diff>